<commit_message>
modified:   resume-sofia-dutta-112522.docx 	modified:   resume-sofia-dutta-112522.pdf
</commit_message>
<xml_diff>
--- a/assets/resume-sofia-dutta-112522.docx
+++ b/assets/resume-sofia-dutta-112522.docx
@@ -3903,7 +3903,63 @@
           <w:rFonts w:asciiTheme="majorHAnsi" w:hAnsiTheme="majorHAnsi" w:cstheme="majorHAnsi"/>
           <w:color w:val="000000" w:themeColor="text1"/>
         </w:rPr>
-        <w:t xml:space="preserve">Software Engineer with over 9.5 years of experience working with large quantities of data. Worked on all aspects of the software development life cycle, from software design, development of core functionality to production deployments. </w:t>
+        <w:t xml:space="preserve">Software Engineer with </w:t>
+      </w:r>
+      <w:r>
+        <w:rPr>
+          <w:rFonts w:asciiTheme="majorHAnsi" w:hAnsiTheme="majorHAnsi" w:cstheme="majorHAnsi"/>
+          <w:color w:val="000000" w:themeColor="text1"/>
+        </w:rPr>
+        <w:t>a decade</w:t>
+      </w:r>
+      <w:r>
+        <w:rPr>
+          <w:rFonts w:asciiTheme="majorHAnsi" w:hAnsiTheme="majorHAnsi" w:cstheme="majorHAnsi"/>
+          <w:color w:val="000000" w:themeColor="text1"/>
+        </w:rPr>
+        <w:t xml:space="preserve"> of experience working with large quantities of data. Worked on </w:t>
+      </w:r>
+      <w:r>
+        <w:rPr>
+          <w:rFonts w:asciiTheme="majorHAnsi" w:hAnsiTheme="majorHAnsi" w:cstheme="majorHAnsi"/>
+          <w:color w:val="000000" w:themeColor="text1"/>
+        </w:rPr>
+        <w:t>every</w:t>
+      </w:r>
+      <w:r>
+        <w:rPr>
+          <w:rFonts w:asciiTheme="majorHAnsi" w:hAnsiTheme="majorHAnsi" w:cstheme="majorHAnsi"/>
+          <w:color w:val="000000" w:themeColor="text1"/>
+        </w:rPr>
+        <w:t xml:space="preserve"> aspect of the software development life cycle, from design</w:t>
+      </w:r>
+      <w:r>
+        <w:rPr>
+          <w:rFonts w:asciiTheme="majorHAnsi" w:hAnsiTheme="majorHAnsi" w:cstheme="majorHAnsi"/>
+          <w:color w:val="000000" w:themeColor="text1"/>
+        </w:rPr>
+        <w:t xml:space="preserve"> &amp;</w:t>
+      </w:r>
+      <w:r>
+        <w:rPr>
+          <w:rFonts w:asciiTheme="majorHAnsi" w:hAnsiTheme="majorHAnsi" w:cstheme="majorHAnsi"/>
+          <w:color w:val="000000" w:themeColor="text1"/>
+        </w:rPr>
+        <w:t xml:space="preserve"> development of core functionality to production deployments</w:t>
+      </w:r>
+      <w:r>
+        <w:rPr>
+          <w:rFonts w:asciiTheme="majorHAnsi" w:hAnsiTheme="majorHAnsi" w:cstheme="majorHAnsi"/>
+          <w:color w:val="000000" w:themeColor="text1"/>
+        </w:rPr>
+        <w:t xml:space="preserve"> in cloud environments</w:t>
+      </w:r>
+      <w:r>
+        <w:rPr>
+          <w:rFonts w:asciiTheme="majorHAnsi" w:hAnsiTheme="majorHAnsi" w:cstheme="majorHAnsi"/>
+          <w:color w:val="000000" w:themeColor="text1"/>
+        </w:rPr>
+        <w:t xml:space="preserve">. </w:t>
       </w:r>
       <w:r>
         <w:rPr>
@@ -3917,7 +3973,21 @@
           <w:rFonts w:asciiTheme="majorHAnsi" w:hAnsiTheme="majorHAnsi" w:cstheme="majorHAnsi"/>
           <w:color w:val="000000" w:themeColor="text1"/>
         </w:rPr>
-        <w:t xml:space="preserve"> software development opportunities in the US.</w:t>
+        <w:t xml:space="preserve"> software </w:t>
+      </w:r>
+      <w:r>
+        <w:rPr>
+          <w:rFonts w:asciiTheme="majorHAnsi" w:hAnsiTheme="majorHAnsi" w:cstheme="majorHAnsi"/>
+          <w:color w:val="000000" w:themeColor="text1"/>
+        </w:rPr>
+        <w:t>engineering</w:t>
+      </w:r>
+      <w:r>
+        <w:rPr>
+          <w:rFonts w:asciiTheme="majorHAnsi" w:hAnsiTheme="majorHAnsi" w:cstheme="majorHAnsi"/>
+          <w:color w:val="000000" w:themeColor="text1"/>
+        </w:rPr>
+        <w:t xml:space="preserve"> opportunities in the US.</w:t>
       </w:r>
     </w:p>
     <w:p>
@@ -4666,7 +4736,25 @@
           <w:sz w:val="22"/>
           <w:szCs w:val="22"/>
         </w:rPr>
-        <w:t xml:space="preserve">strategy saved tens of thousands of dollars in cloud cost for the project. </w:t>
+        <w:t xml:space="preserve">strategy saved tens of thousands of dollars in cloud </w:t>
+      </w:r>
+      <w:r>
+        <w:rPr>
+          <w:rFonts w:asciiTheme="majorHAnsi" w:hAnsiTheme="majorHAnsi" w:cstheme="majorHAnsi"/>
+          <w:color w:val="000000" w:themeColor="text1"/>
+          <w:sz w:val="22"/>
+          <w:szCs w:val="22"/>
+        </w:rPr>
+        <w:t>costs</w:t>
+      </w:r>
+      <w:r>
+        <w:rPr>
+          <w:rFonts w:asciiTheme="majorHAnsi" w:hAnsiTheme="majorHAnsi" w:cstheme="majorHAnsi"/>
+          <w:color w:val="000000" w:themeColor="text1"/>
+          <w:sz w:val="22"/>
+          <w:szCs w:val="22"/>
+        </w:rPr>
+        <w:t xml:space="preserve"> for the project. </w:t>
       </w:r>
     </w:p>
     <w:p>
@@ -4810,7 +4898,52 @@
           <w:sz w:val="22"/>
           <w:szCs w:val="22"/>
         </w:rPr>
-        <w:t>Sped up project's data processing pipeline 10-fold by moving to Google Cloud Platform (GCP).</w:t>
+        <w:t>Helped s</w:t>
+      </w:r>
+      <w:r>
+        <w:rPr>
+          <w:rFonts w:asciiTheme="majorHAnsi" w:hAnsiTheme="majorHAnsi" w:cstheme="majorHAnsi"/>
+          <w:color w:val="000000" w:themeColor="text1"/>
+          <w:sz w:val="22"/>
+          <w:szCs w:val="22"/>
+        </w:rPr>
+        <w:t>pe</w:t>
+      </w:r>
+      <w:r>
+        <w:rPr>
+          <w:rFonts w:asciiTheme="majorHAnsi" w:hAnsiTheme="majorHAnsi" w:cstheme="majorHAnsi"/>
+          <w:color w:val="000000" w:themeColor="text1"/>
+          <w:sz w:val="22"/>
+          <w:szCs w:val="22"/>
+        </w:rPr>
+        <w:t>e</w:t>
+      </w:r>
+      <w:r>
+        <w:rPr>
+          <w:rFonts w:asciiTheme="majorHAnsi" w:hAnsiTheme="majorHAnsi" w:cstheme="majorHAnsi"/>
+          <w:color w:val="000000" w:themeColor="text1"/>
+          <w:sz w:val="22"/>
+          <w:szCs w:val="22"/>
+        </w:rPr>
+        <w:t xml:space="preserve">d up </w:t>
+      </w:r>
+      <w:r>
+        <w:rPr>
+          <w:rFonts w:asciiTheme="majorHAnsi" w:hAnsiTheme="majorHAnsi" w:cstheme="majorHAnsi"/>
+          <w:color w:val="000000" w:themeColor="text1"/>
+          <w:sz w:val="22"/>
+          <w:szCs w:val="22"/>
+        </w:rPr>
+        <w:t xml:space="preserve">the </w:t>
+      </w:r>
+      <w:r>
+        <w:rPr>
+          <w:rFonts w:asciiTheme="majorHAnsi" w:hAnsiTheme="majorHAnsi" w:cstheme="majorHAnsi"/>
+          <w:color w:val="000000" w:themeColor="text1"/>
+          <w:sz w:val="22"/>
+          <w:szCs w:val="22"/>
+        </w:rPr>
+        <w:t>project's data processing pipeline 10-fold by moving to Google Cloud Platform (GCP).</w:t>
       </w:r>
     </w:p>
     <w:p>
@@ -4837,7 +4970,25 @@
           <w:sz w:val="22"/>
           <w:szCs w:val="22"/>
         </w:rPr>
-        <w:t>Managed DevOps on GCP and connected the cloud infrastructure to back end Big Data tables for delivering results to dashboards.</w:t>
+        <w:t xml:space="preserve">Managed DevOps on GCP and connected the cloud infrastructure to </w:t>
+      </w:r>
+      <w:r>
+        <w:rPr>
+          <w:rFonts w:asciiTheme="majorHAnsi" w:hAnsiTheme="majorHAnsi" w:cstheme="majorHAnsi"/>
+          <w:color w:val="000000" w:themeColor="text1"/>
+          <w:sz w:val="22"/>
+          <w:szCs w:val="22"/>
+        </w:rPr>
+        <w:t>back-end</w:t>
+      </w:r>
+      <w:r>
+        <w:rPr>
+          <w:rFonts w:asciiTheme="majorHAnsi" w:hAnsiTheme="majorHAnsi" w:cstheme="majorHAnsi"/>
+          <w:color w:val="000000" w:themeColor="text1"/>
+          <w:sz w:val="22"/>
+          <w:szCs w:val="22"/>
+        </w:rPr>
+        <w:t xml:space="preserve"> Big Data tables for delivering results to dashboards.</w:t>
       </w:r>
     </w:p>
     <w:p>
@@ -4995,7 +5146,43 @@
           <w:sz w:val="22"/>
           <w:szCs w:val="22"/>
         </w:rPr>
-        <w:t>Carried out change based regression impact analysis, created software functional specifications, prepared test plans for several projects of TCS.</w:t>
+        <w:t xml:space="preserve">Carried out </w:t>
+      </w:r>
+      <w:r>
+        <w:rPr>
+          <w:rFonts w:asciiTheme="majorHAnsi" w:hAnsiTheme="majorHAnsi" w:cstheme="majorHAnsi"/>
+          <w:color w:val="000000" w:themeColor="text1"/>
+          <w:sz w:val="22"/>
+          <w:szCs w:val="22"/>
+        </w:rPr>
+        <w:t>change-based</w:t>
+      </w:r>
+      <w:r>
+        <w:rPr>
+          <w:rFonts w:asciiTheme="majorHAnsi" w:hAnsiTheme="majorHAnsi" w:cstheme="majorHAnsi"/>
+          <w:color w:val="000000" w:themeColor="text1"/>
+          <w:sz w:val="22"/>
+          <w:szCs w:val="22"/>
+        </w:rPr>
+        <w:t xml:space="preserve"> regression impact analysis, created software functional specifications, </w:t>
+      </w:r>
+      <w:r>
+        <w:rPr>
+          <w:rFonts w:asciiTheme="majorHAnsi" w:hAnsiTheme="majorHAnsi" w:cstheme="majorHAnsi"/>
+          <w:color w:val="000000" w:themeColor="text1"/>
+          <w:sz w:val="22"/>
+          <w:szCs w:val="22"/>
+        </w:rPr>
+        <w:t xml:space="preserve">and </w:t>
+      </w:r>
+      <w:r>
+        <w:rPr>
+          <w:rFonts w:asciiTheme="majorHAnsi" w:hAnsiTheme="majorHAnsi" w:cstheme="majorHAnsi"/>
+          <w:color w:val="000000" w:themeColor="text1"/>
+          <w:sz w:val="22"/>
+          <w:szCs w:val="22"/>
+        </w:rPr>
+        <w:t>prepared test plans for several projects of TCS.</w:t>
       </w:r>
     </w:p>
     <w:p>
@@ -5022,7 +5209,34 @@
           <w:sz w:val="22"/>
           <w:szCs w:val="22"/>
         </w:rPr>
-        <w:t xml:space="preserve">Performed system integration, user-acceptance and performance testing and ensured client systems had very high uptime even when carrying out data migration activities. </w:t>
+        <w:t xml:space="preserve">Performed system integration, </w:t>
+      </w:r>
+      <w:r>
+        <w:rPr>
+          <w:rFonts w:asciiTheme="majorHAnsi" w:hAnsiTheme="majorHAnsi" w:cstheme="majorHAnsi"/>
+          <w:color w:val="000000" w:themeColor="text1"/>
+          <w:sz w:val="22"/>
+          <w:szCs w:val="22"/>
+        </w:rPr>
+        <w:t>user acceptance</w:t>
+      </w:r>
+      <w:r>
+        <w:rPr>
+          <w:rFonts w:asciiTheme="majorHAnsi" w:hAnsiTheme="majorHAnsi" w:cstheme="majorHAnsi"/>
+          <w:color w:val="000000" w:themeColor="text1"/>
+          <w:sz w:val="22"/>
+          <w:szCs w:val="22"/>
+        </w:rPr>
+        <w:t>,</w:t>
+      </w:r>
+      <w:r>
+        <w:rPr>
+          <w:rFonts w:asciiTheme="majorHAnsi" w:hAnsiTheme="majorHAnsi" w:cstheme="majorHAnsi"/>
+          <w:color w:val="000000" w:themeColor="text1"/>
+          <w:sz w:val="22"/>
+          <w:szCs w:val="22"/>
+        </w:rPr>
+        <w:t xml:space="preserve"> and performance testing and ensured client systems had very high uptime even when carrying out data migration activities. </w:t>
       </w:r>
     </w:p>
     <w:p>
@@ -5049,7 +5263,25 @@
           <w:sz w:val="22"/>
           <w:szCs w:val="22"/>
         </w:rPr>
-        <w:t>Saved millions of dollars in potential revenue lost to the client and was awarded for said effort by clients.</w:t>
+        <w:t xml:space="preserve">Saved millions of dollars in potential revenue lost to the client and was awarded for </w:t>
+      </w:r>
+      <w:r>
+        <w:rPr>
+          <w:rFonts w:asciiTheme="majorHAnsi" w:hAnsiTheme="majorHAnsi" w:cstheme="majorHAnsi"/>
+          <w:color w:val="000000" w:themeColor="text1"/>
+          <w:sz w:val="22"/>
+          <w:szCs w:val="22"/>
+        </w:rPr>
+        <w:t xml:space="preserve">the </w:t>
+      </w:r>
+      <w:r>
+        <w:rPr>
+          <w:rFonts w:asciiTheme="majorHAnsi" w:hAnsiTheme="majorHAnsi" w:cstheme="majorHAnsi"/>
+          <w:color w:val="000000" w:themeColor="text1"/>
+          <w:sz w:val="22"/>
+          <w:szCs w:val="22"/>
+        </w:rPr>
+        <w:t>said effort by clients.</w:t>
       </w:r>
     </w:p>
     <w:p>
@@ -5223,25 +5455,59 @@
           <w:szCs w:val="22"/>
         </w:rPr>
       </w:pPr>
-      <w:proofErr w:type="gramStart"/>
-      <w:r>
-        <w:rPr>
-          <w:rFonts w:asciiTheme="majorHAnsi" w:hAnsiTheme="majorHAnsi" w:cstheme="majorHAnsi"/>
-          <w:color w:val="000000" w:themeColor="text1"/>
-          <w:sz w:val="22"/>
-          <w:szCs w:val="22"/>
-        </w:rPr>
-        <w:t>Master’s</w:t>
-      </w:r>
-      <w:proofErr w:type="gramEnd"/>
-      <w:r>
-        <w:rPr>
-          <w:rFonts w:asciiTheme="majorHAnsi" w:hAnsiTheme="majorHAnsi" w:cstheme="majorHAnsi"/>
-          <w:color w:val="000000" w:themeColor="text1"/>
-          <w:sz w:val="22"/>
-          <w:szCs w:val="22"/>
-        </w:rPr>
-        <w:t xml:space="preserve"> in Data science @ </w:t>
+      <w:r>
+        <w:rPr>
+          <w:rFonts w:asciiTheme="majorHAnsi" w:hAnsiTheme="majorHAnsi" w:cstheme="majorHAnsi"/>
+          <w:color w:val="000000" w:themeColor="text1"/>
+          <w:sz w:val="22"/>
+          <w:szCs w:val="22"/>
+        </w:rPr>
+        <w:t xml:space="preserve">Masters in Data </w:t>
+      </w:r>
+      <w:r>
+        <w:rPr>
+          <w:rFonts w:asciiTheme="majorHAnsi" w:hAnsiTheme="majorHAnsi" w:cstheme="majorHAnsi"/>
+          <w:color w:val="000000" w:themeColor="text1"/>
+          <w:sz w:val="22"/>
+          <w:szCs w:val="22"/>
+        </w:rPr>
+        <w:t>Science</w:t>
+      </w:r>
+      <w:r>
+        <w:rPr>
+          <w:rFonts w:asciiTheme="majorHAnsi" w:hAnsiTheme="majorHAnsi" w:cstheme="majorHAnsi"/>
+          <w:color w:val="000000" w:themeColor="text1"/>
+          <w:sz w:val="22"/>
+          <w:szCs w:val="22"/>
+        </w:rPr>
+        <w:t xml:space="preserve"> </w:t>
+      </w:r>
+      <w:r>
+        <w:rPr>
+          <w:rFonts w:asciiTheme="majorHAnsi" w:hAnsiTheme="majorHAnsi" w:cstheme="majorHAnsi"/>
+          <w:color w:val="000000" w:themeColor="text1"/>
+          <w:sz w:val="22"/>
+          <w:szCs w:val="22"/>
+        </w:rPr>
+        <w:t>from</w:t>
+      </w:r>
+      <w:r>
+        <w:rPr>
+          <w:rFonts w:asciiTheme="majorHAnsi" w:hAnsiTheme="majorHAnsi" w:cstheme="majorHAnsi"/>
+          <w:color w:val="000000" w:themeColor="text1"/>
+          <w:sz w:val="22"/>
+          <w:szCs w:val="22"/>
+        </w:rPr>
+        <w:t xml:space="preserve"> </w:t>
+      </w:r>
+      <w:r>
+        <w:rPr>
+          <w:rFonts w:asciiTheme="majorHAnsi" w:hAnsiTheme="majorHAnsi" w:cstheme="majorHAnsi"/>
+          <w:color w:val="000000" w:themeColor="text1"/>
+          <w:sz w:val="22"/>
+          <w:szCs w:val="22"/>
+        </w:rPr>
+        <w:t xml:space="preserve">the </w:t>
       </w:r>
       <w:r>
         <w:rPr>
@@ -5251,15 +5517,6 @@
           <w:szCs w:val="22"/>
         </w:rPr>
         <w:t xml:space="preserve">University of Maryland, Baltimore County, Baltimore, MD </w:t>
-      </w:r>
-      <w:r>
-        <w:rPr>
-          <w:rFonts w:asciiTheme="majorHAnsi" w:hAnsiTheme="majorHAnsi" w:cstheme="majorHAnsi"/>
-          <w:color w:val="000000" w:themeColor="text1"/>
-          <w:sz w:val="22"/>
-          <w:szCs w:val="22"/>
-        </w:rPr>
-        <w:tab/>
       </w:r>
       <w:r>
         <w:rPr>
@@ -5320,7 +5577,7 @@
           <w:sz w:val="22"/>
           <w:szCs w:val="22"/>
         </w:rPr>
-        <w:t>Bachelors in Computer Science</w:t>
+        <w:t>Bachelor’s</w:t>
       </w:r>
       <w:proofErr w:type="gramEnd"/>
       <w:r>
@@ -5330,7 +5587,34 @@
           <w:sz w:val="22"/>
           <w:szCs w:val="22"/>
         </w:rPr>
-        <w:t xml:space="preserve"> @ </w:t>
+        <w:t xml:space="preserve"> in Computer Science</w:t>
+      </w:r>
+      <w:r>
+        <w:rPr>
+          <w:rFonts w:asciiTheme="majorHAnsi" w:hAnsiTheme="majorHAnsi" w:cstheme="majorHAnsi"/>
+          <w:color w:val="000000" w:themeColor="text1"/>
+          <w:sz w:val="22"/>
+          <w:szCs w:val="22"/>
+        </w:rPr>
+        <w:t xml:space="preserve"> </w:t>
+      </w:r>
+      <w:r>
+        <w:rPr>
+          <w:rFonts w:asciiTheme="majorHAnsi" w:hAnsiTheme="majorHAnsi" w:cstheme="majorHAnsi"/>
+          <w:color w:val="000000" w:themeColor="text1"/>
+          <w:sz w:val="22"/>
+          <w:szCs w:val="22"/>
+        </w:rPr>
+        <w:t>from</w:t>
+      </w:r>
+      <w:r>
+        <w:rPr>
+          <w:rFonts w:asciiTheme="majorHAnsi" w:hAnsiTheme="majorHAnsi" w:cstheme="majorHAnsi"/>
+          <w:color w:val="000000" w:themeColor="text1"/>
+          <w:sz w:val="22"/>
+          <w:szCs w:val="22"/>
+        </w:rPr>
+        <w:t xml:space="preserve"> </w:t>
       </w:r>
       <w:r>
         <w:rPr>
@@ -5340,15 +5624,6 @@
           <w:szCs w:val="22"/>
         </w:rPr>
         <w:t xml:space="preserve">West Bengal University of Technology, Kolkata, India </w:t>
-      </w:r>
-      <w:r>
-        <w:rPr>
-          <w:rFonts w:asciiTheme="majorHAnsi" w:hAnsiTheme="majorHAnsi" w:cstheme="majorHAnsi"/>
-          <w:color w:val="000000" w:themeColor="text1"/>
-          <w:sz w:val="22"/>
-          <w:szCs w:val="22"/>
-        </w:rPr>
-        <w:tab/>
       </w:r>
       <w:r>
         <w:rPr>

</xml_diff>